<commit_message>
Added PasswordComponent as an abstract superclass for password-related logic (as required for phase 2) - Updated PasswordValidator to extend PasswordComponent while still implementing PasswordChecker. - Refactored password validation logic for better code reuse. - Updated UML and class documentation to reflect changes.
</commit_message>
<xml_diff>
--- a/docs/Password Factory.docx
+++ b/docs/Password Factory.docx
@@ -50,7 +50,7 @@
           <w:sz w:val="24"/>
           <w:szCs w:val="24"/>
         </w:rPr>
-        <w:t>February 4, 2025</w:t>
+        <w:t>February 8, 2025</w:t>
       </w:r>
       <w:r>
         <w:rPr>
@@ -1692,7 +1692,7 @@
           <w:szCs w:val="24"/>
         </w:rPr>
         <w:pict w14:anchorId="5C782201">
-          <v:rect id="_x0000_i1032" style="width:0;height:1.5pt" o:hralign="center" o:hrstd="t" o:hr="t" fillcolor="#a0a0a0" stroked="f"/>
+          <v:rect id="_x0000_i1026" style="width:0;height:1.5pt" o:hralign="center" o:hrstd="t" o:hr="t" fillcolor="#a0a0a0" stroked="f"/>
         </w:pict>
       </w:r>
     </w:p>
@@ -2827,9 +2827,856 @@
           <w:sz w:val="24"/>
           <w:szCs w:val="24"/>
         </w:rPr>
-        <w:t>—bees, alarms, and a polite but sternly worded letter from the FBI.</w:t>
+        <w:t xml:space="preserve">—bees, alarms, and a polite but sternly worded letter from the </w:t>
+      </w:r>
+      <w:proofErr w:type="gramStart"/>
+      <w:r>
+        <w:rPr>
+          <w:rFonts w:ascii="Times New Roman" w:hAnsi="Times New Roman" w:cs="Times New Roman"/>
+          <w:sz w:val="24"/>
+          <w:szCs w:val="24"/>
+        </w:rPr>
+        <w:t>FBI.</w:t>
       </w:r>
       <w:bookmarkEnd w:id="0"/>
+      <w:r>
+        <w:rPr>
+          <w:rFonts w:ascii="Times New Roman" w:hAnsi="Times New Roman" w:cs="Times New Roman"/>
+          <w:sz w:val="24"/>
+          <w:szCs w:val="24"/>
+        </w:rPr>
+        <w:t>+</w:t>
+      </w:r>
+      <w:proofErr w:type="gramEnd"/>
+    </w:p>
+    <w:p>
+      <w:pPr>
+        <w:pStyle w:val="Heading1"/>
+      </w:pPr>
+      <w:r>
+        <w:lastRenderedPageBreak/>
+        <w:t>UI</w:t>
+      </w:r>
+    </w:p>
+    <w:p>
+      <w:r>
+        <w:rPr>
+          <w:b/>
+          <w:bCs/>
+        </w:rPr>
+        <w:t>Password Factory - UI Design Template</w:t>
+      </w:r>
+    </w:p>
+    <w:p>
+      <w:pPr>
+        <w:rPr>
+          <w:b/>
+          <w:bCs/>
+        </w:rPr>
+      </w:pPr>
+      <w:r>
+        <w:rPr>
+          <w:b/>
+          <w:bCs/>
+        </w:rPr>
+        <w:t>1. Main Menu Screen</w:t>
+      </w:r>
+    </w:p>
+    <w:p>
+      <w:pPr>
+        <w:rPr>
+          <w:b/>
+          <w:bCs/>
+        </w:rPr>
+      </w:pPr>
+      <w:r>
+        <w:rPr>
+          <w:b/>
+          <w:bCs/>
+        </w:rPr>
+        <w:t>Components:</w:t>
+      </w:r>
+    </w:p>
+    <w:p>
+      <w:pPr>
+        <w:numPr>
+          <w:ilvl w:val="0"/>
+          <w:numId w:val="19"/>
+        </w:numPr>
+        <w:spacing w:after="0"/>
+      </w:pPr>
+      <w:r>
+        <w:rPr>
+          <w:b/>
+          <w:bCs/>
+        </w:rPr>
+        <w:t>Title:</w:t>
+      </w:r>
+      <w:r>
+        <w:t xml:space="preserve"> "Password Factory" (Centered, Bold, Large Font)</w:t>
+      </w:r>
+    </w:p>
+    <w:p>
+      <w:pPr>
+        <w:numPr>
+          <w:ilvl w:val="0"/>
+          <w:numId w:val="19"/>
+        </w:numPr>
+        <w:spacing w:after="0"/>
+      </w:pPr>
+      <w:r>
+        <w:rPr>
+          <w:b/>
+          <w:bCs/>
+        </w:rPr>
+        <w:t>Buttons:</w:t>
+      </w:r>
+      <w:r>
+        <w:t xml:space="preserve"> </w:t>
+      </w:r>
+    </w:p>
+    <w:p>
+      <w:pPr>
+        <w:numPr>
+          <w:ilvl w:val="1"/>
+          <w:numId w:val="19"/>
+        </w:numPr>
+        <w:spacing w:after="0"/>
+      </w:pPr>
+      <w:r>
+        <w:rPr>
+          <w:b/>
+          <w:bCs/>
+        </w:rPr>
+        <w:t>Play the Game</w:t>
+      </w:r>
+      <w:r>
+        <w:t xml:space="preserve"> → Goes to password entry/game screen</w:t>
+      </w:r>
+    </w:p>
+    <w:p>
+      <w:pPr>
+        <w:numPr>
+          <w:ilvl w:val="1"/>
+          <w:numId w:val="19"/>
+        </w:numPr>
+        <w:spacing w:after="0"/>
+      </w:pPr>
+      <w:r>
+        <w:rPr>
+          <w:b/>
+          <w:bCs/>
+        </w:rPr>
+        <w:t>Password Lab</w:t>
+      </w:r>
+      <w:r>
+        <w:t xml:space="preserve"> → Opens a free-play password strength tester</w:t>
+      </w:r>
+    </w:p>
+    <w:p>
+      <w:pPr>
+        <w:numPr>
+          <w:ilvl w:val="1"/>
+          <w:numId w:val="19"/>
+        </w:numPr>
+      </w:pPr>
+      <w:r>
+        <w:rPr>
+          <w:b/>
+          <w:bCs/>
+        </w:rPr>
+        <w:t>Exit</w:t>
+      </w:r>
+      <w:r>
+        <w:t xml:space="preserve"> → Closes the program</w:t>
+      </w:r>
+    </w:p>
+    <w:p>
+      <w:pPr>
+        <w:rPr>
+          <w:b/>
+          <w:bCs/>
+        </w:rPr>
+      </w:pPr>
+      <w:r>
+        <w:rPr>
+          <w:b/>
+          <w:bCs/>
+        </w:rPr>
+        <w:t>Design Notes:</w:t>
+      </w:r>
+    </w:p>
+    <w:p>
+      <w:pPr>
+        <w:numPr>
+          <w:ilvl w:val="0"/>
+          <w:numId w:val="20"/>
+        </w:numPr>
+        <w:spacing w:after="0"/>
+      </w:pPr>
+      <w:r>
+        <w:t>Background color: Light Blue</w:t>
+      </w:r>
+    </w:p>
+    <w:p>
+      <w:pPr>
+        <w:numPr>
+          <w:ilvl w:val="0"/>
+          <w:numId w:val="20"/>
+        </w:numPr>
+        <w:spacing w:after="0"/>
+      </w:pPr>
+      <w:r>
+        <w:t>Buttons: Large, with rounded edges</w:t>
+      </w:r>
+    </w:p>
+    <w:p>
+      <w:pPr>
+        <w:numPr>
+          <w:ilvl w:val="0"/>
+          <w:numId w:val="20"/>
+        </w:numPr>
+        <w:spacing w:after="0"/>
+      </w:pPr>
+      <w:r>
+        <w:t>Font: Sans-serif, playful but clear</w:t>
+      </w:r>
+    </w:p>
+    <w:p>
+      <w:pPr>
+        <w:numPr>
+          <w:ilvl w:val="0"/>
+          <w:numId w:val="20"/>
+        </w:numPr>
+      </w:pPr>
+      <w:r>
+        <w:t>Logo or header image (optional)</w:t>
+      </w:r>
+    </w:p>
+    <w:p>
+      <w:r>
+        <w:pict w14:anchorId="29797496">
+          <v:rect id="_x0000_i1027" style="width:0;height:1.5pt" o:hralign="center" o:hrstd="t" o:hr="t" fillcolor="#a0a0a0" stroked="f"/>
+        </w:pict>
+      </w:r>
+    </w:p>
+    <w:p>
+      <w:pPr>
+        <w:rPr>
+          <w:b/>
+          <w:bCs/>
+        </w:rPr>
+      </w:pPr>
+      <w:r>
+        <w:rPr>
+          <w:b/>
+          <w:bCs/>
+        </w:rPr>
+        <w:t>2. Play the Game Screen</w:t>
+      </w:r>
+    </w:p>
+    <w:p>
+      <w:pPr>
+        <w:rPr>
+          <w:b/>
+          <w:bCs/>
+        </w:rPr>
+      </w:pPr>
+      <w:r>
+        <w:rPr>
+          <w:b/>
+          <w:bCs/>
+        </w:rPr>
+        <w:t>Components:</w:t>
+      </w:r>
+    </w:p>
+    <w:p>
+      <w:pPr>
+        <w:numPr>
+          <w:ilvl w:val="0"/>
+          <w:numId w:val="21"/>
+        </w:numPr>
+        <w:spacing w:after="0"/>
+      </w:pPr>
+      <w:r>
+        <w:rPr>
+          <w:b/>
+          <w:bCs/>
+        </w:rPr>
+        <w:t>Title:</w:t>
+      </w:r>
+      <w:r>
+        <w:t xml:space="preserve"> "Enter a Strong Password"</w:t>
+      </w:r>
+    </w:p>
+    <w:p>
+      <w:pPr>
+        <w:numPr>
+          <w:ilvl w:val="0"/>
+          <w:numId w:val="21"/>
+        </w:numPr>
+        <w:spacing w:after="0"/>
+      </w:pPr>
+      <w:r>
+        <w:rPr>
+          <w:b/>
+          <w:bCs/>
+        </w:rPr>
+        <w:t>Input Field:</w:t>
+      </w:r>
+      <w:r>
+        <w:t xml:space="preserve"> Text box for entering a password</w:t>
+      </w:r>
+    </w:p>
+    <w:p>
+      <w:pPr>
+        <w:numPr>
+          <w:ilvl w:val="0"/>
+          <w:numId w:val="21"/>
+        </w:numPr>
+        <w:spacing w:after="0"/>
+      </w:pPr>
+      <w:r>
+        <w:rPr>
+          <w:b/>
+          <w:bCs/>
+        </w:rPr>
+        <w:t>Submit Button:</w:t>
+      </w:r>
+      <w:r>
+        <w:t xml:space="preserve"> "Check Password Strength"</w:t>
+      </w:r>
+    </w:p>
+    <w:p>
+      <w:pPr>
+        <w:numPr>
+          <w:ilvl w:val="0"/>
+          <w:numId w:val="21"/>
+        </w:numPr>
+        <w:spacing w:after="0"/>
+      </w:pPr>
+      <w:r>
+        <w:rPr>
+          <w:b/>
+          <w:bCs/>
+        </w:rPr>
+        <w:t>Feedback Label:</w:t>
+      </w:r>
+      <w:r>
+        <w:t xml:space="preserve"> Displays feedback (Weak, Moderate, Strong)</w:t>
+      </w:r>
+    </w:p>
+    <w:p>
+      <w:pPr>
+        <w:numPr>
+          <w:ilvl w:val="0"/>
+          <w:numId w:val="21"/>
+        </w:numPr>
+      </w:pPr>
+      <w:r>
+        <w:rPr>
+          <w:b/>
+          <w:bCs/>
+        </w:rPr>
+        <w:t>Back Button:</w:t>
+      </w:r>
+      <w:r>
+        <w:t xml:space="preserve"> Returns to the Main Menu</w:t>
+      </w:r>
+    </w:p>
+    <w:p>
+      <w:pPr>
+        <w:rPr>
+          <w:b/>
+          <w:bCs/>
+        </w:rPr>
+      </w:pPr>
+      <w:r>
+        <w:rPr>
+          <w:b/>
+          <w:bCs/>
+        </w:rPr>
+        <w:t>Design Notes:</w:t>
+      </w:r>
+    </w:p>
+    <w:p>
+      <w:pPr>
+        <w:numPr>
+          <w:ilvl w:val="0"/>
+          <w:numId w:val="22"/>
+        </w:numPr>
+        <w:spacing w:after="0"/>
+      </w:pPr>
+      <w:r>
+        <w:t>Background: Light Gray or White</w:t>
+      </w:r>
+    </w:p>
+    <w:p>
+      <w:pPr>
+        <w:numPr>
+          <w:ilvl w:val="0"/>
+          <w:numId w:val="22"/>
+        </w:numPr>
+        <w:spacing w:after="0"/>
+      </w:pPr>
+      <w:r>
+        <w:t>Input Field: Large, centered</w:t>
+      </w:r>
+    </w:p>
+    <w:p>
+      <w:pPr>
+        <w:numPr>
+          <w:ilvl w:val="0"/>
+          <w:numId w:val="22"/>
+        </w:numPr>
+        <w:spacing w:after="0"/>
+      </w:pPr>
+      <w:r>
+        <w:t>Button: Bright color to encourage interaction</w:t>
+      </w:r>
+    </w:p>
+    <w:p>
+      <w:pPr>
+        <w:numPr>
+          <w:ilvl w:val="0"/>
+          <w:numId w:val="22"/>
+        </w:numPr>
+      </w:pPr>
+      <w:r>
+        <w:t>Optional: Animated text or icons for feedback</w:t>
+      </w:r>
+    </w:p>
+    <w:p>
+      <w:r>
+        <w:pict w14:anchorId="337A7496">
+          <v:rect id="_x0000_i1028" style="width:0;height:1.5pt" o:hralign="center" o:hrstd="t" o:hr="t" fillcolor="#a0a0a0" stroked="f"/>
+        </w:pict>
+      </w:r>
+    </w:p>
+    <w:p>
+      <w:pPr>
+        <w:rPr>
+          <w:b/>
+          <w:bCs/>
+        </w:rPr>
+      </w:pPr>
+      <w:r>
+        <w:rPr>
+          <w:b/>
+          <w:bCs/>
+        </w:rPr>
+        <w:t>3. Password Lab Screen</w:t>
+      </w:r>
+    </w:p>
+    <w:p>
+      <w:pPr>
+        <w:spacing w:after="0"/>
+        <w:rPr>
+          <w:b/>
+          <w:bCs/>
+        </w:rPr>
+      </w:pPr>
+      <w:r>
+        <w:rPr>
+          <w:b/>
+          <w:bCs/>
+        </w:rPr>
+        <w:t>Components:</w:t>
+      </w:r>
+    </w:p>
+    <w:p>
+      <w:pPr>
+        <w:numPr>
+          <w:ilvl w:val="0"/>
+          <w:numId w:val="23"/>
+        </w:numPr>
+        <w:spacing w:after="0"/>
+      </w:pPr>
+      <w:r>
+        <w:rPr>
+          <w:b/>
+          <w:bCs/>
+        </w:rPr>
+        <w:t>Title:</w:t>
+      </w:r>
+      <w:r>
+        <w:t xml:space="preserve"> "Test Your Password"</w:t>
+      </w:r>
+    </w:p>
+    <w:p>
+      <w:pPr>
+        <w:numPr>
+          <w:ilvl w:val="0"/>
+          <w:numId w:val="23"/>
+        </w:numPr>
+        <w:spacing w:after="0"/>
+      </w:pPr>
+      <w:r>
+        <w:rPr>
+          <w:b/>
+          <w:bCs/>
+        </w:rPr>
+        <w:t>Input Field:</w:t>
+      </w:r>
+      <w:r>
+        <w:t xml:space="preserve"> Text box for entering a password</w:t>
+      </w:r>
+    </w:p>
+    <w:p>
+      <w:pPr>
+        <w:numPr>
+          <w:ilvl w:val="0"/>
+          <w:numId w:val="23"/>
+        </w:numPr>
+        <w:spacing w:after="0"/>
+      </w:pPr>
+      <w:r>
+        <w:rPr>
+          <w:b/>
+          <w:bCs/>
+        </w:rPr>
+        <w:t>Check Strength Button:</w:t>
+      </w:r>
+      <w:r>
+        <w:t xml:space="preserve"> Analyzes the password</w:t>
+      </w:r>
+    </w:p>
+    <w:p>
+      <w:pPr>
+        <w:numPr>
+          <w:ilvl w:val="0"/>
+          <w:numId w:val="23"/>
+        </w:numPr>
+        <w:spacing w:after="0"/>
+      </w:pPr>
+      <w:r>
+        <w:rPr>
+          <w:b/>
+          <w:bCs/>
+        </w:rPr>
+        <w:t>Feedback Label:</w:t>
+      </w:r>
+      <w:r>
+        <w:t xml:space="preserve"> Displays "Weak/Moderate/Strong" based on criteria</w:t>
+      </w:r>
+    </w:p>
+    <w:p>
+      <w:pPr>
+        <w:numPr>
+          <w:ilvl w:val="0"/>
+          <w:numId w:val="23"/>
+        </w:numPr>
+      </w:pPr>
+      <w:r>
+        <w:rPr>
+          <w:b/>
+          <w:bCs/>
+        </w:rPr>
+        <w:t>Back Button:</w:t>
+      </w:r>
+      <w:r>
+        <w:t xml:space="preserve"> Returns to the Main Menu</w:t>
+      </w:r>
+    </w:p>
+    <w:p>
+      <w:pPr>
+        <w:spacing w:after="0"/>
+        <w:rPr>
+          <w:b/>
+          <w:bCs/>
+        </w:rPr>
+      </w:pPr>
+      <w:r>
+        <w:rPr>
+          <w:b/>
+          <w:bCs/>
+        </w:rPr>
+        <w:lastRenderedPageBreak/>
+        <w:t>Design Notes:</w:t>
+      </w:r>
+    </w:p>
+    <w:p>
+      <w:pPr>
+        <w:numPr>
+          <w:ilvl w:val="0"/>
+          <w:numId w:val="24"/>
+        </w:numPr>
+        <w:spacing w:after="0"/>
+      </w:pPr>
+      <w:r>
+        <w:t>Similar layout to "Play the Game" for consistency</w:t>
+      </w:r>
+    </w:p>
+    <w:p>
+      <w:pPr>
+        <w:numPr>
+          <w:ilvl w:val="0"/>
+          <w:numId w:val="24"/>
+        </w:numPr>
+      </w:pPr>
+      <w:r>
+        <w:t>Additional tooltip or info icon explaining password strength factors</w:t>
+      </w:r>
+    </w:p>
+    <w:p>
+      <w:r>
+        <w:pict w14:anchorId="7BD76D04">
+          <v:rect id="_x0000_i1029" style="width:0;height:1.5pt" o:hralign="center" o:hrstd="t" o:hr="t" fillcolor="#a0a0a0" stroked="f"/>
+        </w:pict>
+      </w:r>
+    </w:p>
+    <w:p>
+      <w:pPr>
+        <w:rPr>
+          <w:b/>
+          <w:bCs/>
+        </w:rPr>
+      </w:pPr>
+      <w:r>
+        <w:rPr>
+          <w:b/>
+          <w:bCs/>
+        </w:rPr>
+        <w:t>4. Additional UI Notes</w:t>
+      </w:r>
+    </w:p>
+    <w:p>
+      <w:pPr>
+        <w:numPr>
+          <w:ilvl w:val="0"/>
+          <w:numId w:val="25"/>
+        </w:numPr>
+        <w:spacing w:after="0"/>
+      </w:pPr>
+      <w:r>
+        <w:rPr>
+          <w:b/>
+          <w:bCs/>
+        </w:rPr>
+        <w:t>Button Consistency:</w:t>
+      </w:r>
+      <w:r>
+        <w:t xml:space="preserve"> All buttons should be similar in size and shape.</w:t>
+      </w:r>
+    </w:p>
+    <w:p>
+      <w:pPr>
+        <w:numPr>
+          <w:ilvl w:val="0"/>
+          <w:numId w:val="25"/>
+        </w:numPr>
+        <w:spacing w:after="0"/>
+      </w:pPr>
+      <w:r>
+        <w:rPr>
+          <w:b/>
+          <w:bCs/>
+        </w:rPr>
+        <w:t>Navigation Clarity:</w:t>
+      </w:r>
+      <w:r>
+        <w:t xml:space="preserve"> Every screen should have a "Back" button.</w:t>
+      </w:r>
+    </w:p>
+    <w:p>
+      <w:pPr>
+        <w:numPr>
+          <w:ilvl w:val="0"/>
+          <w:numId w:val="25"/>
+        </w:numPr>
+        <w:spacing w:after="0"/>
+      </w:pPr>
+      <w:r>
+        <w:rPr>
+          <w:b/>
+          <w:bCs/>
+        </w:rPr>
+        <w:t>Animations (Optional):</w:t>
+      </w:r>
+      <w:r>
+        <w:t xml:space="preserve"> Light transitions when switching screens.</w:t>
+      </w:r>
+    </w:p>
+    <w:p>
+      <w:pPr>
+        <w:numPr>
+          <w:ilvl w:val="0"/>
+          <w:numId w:val="25"/>
+        </w:numPr>
+      </w:pPr>
+      <w:r>
+        <w:rPr>
+          <w:b/>
+          <w:bCs/>
+        </w:rPr>
+        <w:t>Fonts &amp; Colors:</w:t>
+      </w:r>
+      <w:r>
+        <w:t xml:space="preserve"> Keep readable, kid-friendly, and accessible.</w:t>
+      </w:r>
+    </w:p>
+    <w:p>
+      <w:r>
+        <w:pict w14:anchorId="127E1A15">
+          <v:rect id="_x0000_i1030" style="width:0;height:1.5pt" o:hralign="center" o:hrstd="t" o:hr="t" fillcolor="#a0a0a0" stroked="f"/>
+        </w:pict>
+      </w:r>
+    </w:p>
+    <w:p>
+      <w:pPr>
+        <w:rPr>
+          <w:b/>
+          <w:bCs/>
+        </w:rPr>
+      </w:pPr>
+      <w:r>
+        <w:rPr>
+          <w:b/>
+          <w:bCs/>
+        </w:rPr>
+        <w:t xml:space="preserve">Deliverables </w:t>
+      </w:r>
+    </w:p>
+    <w:p>
+      <w:r>
+        <w:rPr>
+          <w:rFonts w:ascii="Segoe UI Emoji" w:hAnsi="Segoe UI Emoji" w:cs="Segoe UI Emoji"/>
+        </w:rPr>
+        <w:t>✅</w:t>
+      </w:r>
+      <w:r>
+        <w:t xml:space="preserve"> Sketch or </w:t>
+      </w:r>
+      <w:proofErr w:type="gramStart"/>
+      <w:r>
+        <w:t>mock up</w:t>
+      </w:r>
+      <w:proofErr w:type="gramEnd"/>
+      <w:r>
+        <w:t xml:space="preserve"> each screen in </w:t>
+      </w:r>
+      <w:r>
+        <w:rPr>
+          <w:b/>
+          <w:bCs/>
+        </w:rPr>
+        <w:t>Word, PowerPoint, or pen &amp; paper</w:t>
+      </w:r>
+      <w:r>
+        <w:t xml:space="preserve"> </w:t>
+      </w:r>
+      <w:r>
+        <w:rPr>
+          <w:rFonts w:ascii="Segoe UI Emoji" w:hAnsi="Segoe UI Emoji" w:cs="Segoe UI Emoji"/>
+        </w:rPr>
+        <w:t>✅</w:t>
+      </w:r>
+      <w:r>
+        <w:t xml:space="preserve"> Label all buttons and fields so implementation is clear </w:t>
+      </w:r>
+      <w:r>
+        <w:rPr>
+          <w:rFonts w:ascii="Segoe UI Emoji" w:hAnsi="Segoe UI Emoji" w:cs="Segoe UI Emoji"/>
+        </w:rPr>
+        <w:t>✅</w:t>
+      </w:r>
+      <w:r>
+        <w:t xml:space="preserve"> Suggest color schemes or styling preferences</w:t>
+      </w:r>
+    </w:p>
+    <w:p/>
+    <w:p>
+      <w:r>
+        <w:t>UML</w:t>
+      </w:r>
+    </w:p>
+    <w:p>
+      <w:proofErr w:type="gramStart"/>
+      <w:r>
+        <w:t xml:space="preserve">  </w:t>
+      </w:r>
+      <w:r>
+        <w:rPr>
+          <w:b/>
+          <w:bCs/>
+        </w:rPr>
+        <w:t>App.java</w:t>
+      </w:r>
+      <w:proofErr w:type="gramEnd"/>
+      <w:r>
+        <w:t xml:space="preserve"> </w:t>
+      </w:r>
+      <w:r>
+        <w:rPr>
+          <w:b/>
+          <w:bCs/>
+        </w:rPr>
+        <w:t>depends on</w:t>
+      </w:r>
+      <w:r>
+        <w:t xml:space="preserve"> (and instantiates) </w:t>
+      </w:r>
+      <w:proofErr w:type="spellStart"/>
+      <w:r>
+        <w:rPr>
+          <w:b/>
+          <w:bCs/>
+        </w:rPr>
+        <w:t>PasswordGame</w:t>
+      </w:r>
+      <w:proofErr w:type="spellEnd"/>
+      <w:r>
+        <w:t xml:space="preserve"> and </w:t>
+      </w:r>
+      <w:proofErr w:type="spellStart"/>
+      <w:r>
+        <w:rPr>
+          <w:b/>
+          <w:bCs/>
+        </w:rPr>
+        <w:t>PasswordLab</w:t>
+      </w:r>
+      <w:proofErr w:type="spellEnd"/>
+      <w:r>
+        <w:t>.</w:t>
+      </w:r>
+    </w:p>
+    <w:p>
+      <w:proofErr w:type="gramStart"/>
+      <w:r>
+        <w:t xml:space="preserve">  </w:t>
+      </w:r>
+      <w:r>
+        <w:rPr>
+          <w:b/>
+          <w:bCs/>
+        </w:rPr>
+        <w:t>App.java</w:t>
+      </w:r>
+      <w:proofErr w:type="gramEnd"/>
+      <w:r>
+        <w:t xml:space="preserve"> is </w:t>
+      </w:r>
+      <w:r>
+        <w:rPr>
+          <w:b/>
+          <w:bCs/>
+        </w:rPr>
+        <w:t>not the owner</w:t>
+      </w:r>
+      <w:r>
+        <w:t xml:space="preserve"> of these screens, but it </w:t>
+      </w:r>
+      <w:r>
+        <w:rPr>
+          <w:b/>
+          <w:bCs/>
+        </w:rPr>
+        <w:t>controls the flow</w:t>
+      </w:r>
+      <w:r>
+        <w:t xml:space="preserve"> by calling methods to display these screens.</w:t>
+      </w:r>
     </w:p>
     <w:sectPr>
       <w:pgSz w:w="12240" w:h="15840"/>
@@ -2845,7 +3692,7 @@
 <w:numbering xmlns:wpc="http://schemas.microsoft.com/office/word/2010/wordprocessingCanvas" xmlns:cx="http://schemas.microsoft.com/office/drawing/2014/chartex" xmlns:cx1="http://schemas.microsoft.com/office/drawing/2015/9/8/chartex" xmlns:cx2="http://schemas.microsoft.com/office/drawing/2015/10/21/chartex" xmlns:cx3="http://schemas.microsoft.com/office/drawing/2016/5/9/chartex" xmlns:cx4="http://schemas.microsoft.com/office/drawing/2016/5/10/chartex" xmlns:cx5="http://schemas.microsoft.com/office/drawing/2016/5/11/chartex" xmlns:cx6="http://schemas.microsoft.com/office/drawing/2016/5/12/chartex" xmlns:cx7="http://schemas.microsoft.com/office/drawing/2016/5/13/chartex" xmlns:cx8="http://schemas.microsoft.com/office/drawing/2016/5/14/chartex" xmlns:mc="http://schemas.openxmlformats.org/markup-compatibility/2006" xmlns:aink="http://schemas.microsoft.com/office/drawing/2016/ink" xmlns:am3d="http://schemas.microsoft.com/office/drawing/2017/model3d" xmlns:o="urn:schemas-microsoft-com:office:office" xmlns:oel="http://schemas.microsoft.com/office/2019/extlst" xmlns:r="http://schemas.openxmlformats.org/officeDocument/2006/relationships" xmlns:m="http://schemas.openxmlformats.org/officeDocument/2006/math" xmlns:v="urn:schemas-microsoft-com:vml" xmlns:wp14="http://schemas.microsoft.com/office/word/2010/wordprocessingDrawing" xmlns:wp="http://schemas.openxmlformats.org/drawingml/2006/wordprocessingDrawing" xmlns:w10="urn:schemas-microsoft-com:office:word" xmlns:w="http://schemas.openxmlformats.org/wordprocessingml/2006/main" xmlns:w14="http://schemas.microsoft.com/office/word/2010/wordml" xmlns:w15="http://schemas.microsoft.com/office/word/2012/wordml" xmlns:w16cex="http://schemas.microsoft.com/office/word/2018/wordml/cex" xmlns:w16cid="http://schemas.microsoft.com/office/word/2016/wordml/cid" xmlns:w16="http://schemas.microsoft.com/office/word/2018/wordml" xmlns:w16du="http://schemas.microsoft.com/office/word/2023/wordml/word16du" xmlns:w16sdtdh="http://schemas.microsoft.com/office/word/2020/wordml/sdtdatahash" xmlns:w16sdtfl="http://schemas.microsoft.com/office/word/2024/wordml/sdtformatlock" xmlns:w16se="http://schemas.microsoft.com/office/word/2015/wordml/symex" xmlns:wpg="http://schemas.microsoft.com/office/word/2010/wordprocessingGroup" xmlns:wpi="http://schemas.microsoft.com/office/word/2010/wordprocessingInk" xmlns:wne="http://schemas.microsoft.com/office/word/2006/wordml" xmlns:wps="http://schemas.microsoft.com/office/word/2010/wordprocessingShape" mc:Ignorable="w14 w15 w16se w16cid w16 w16cex w16sdtdh w16sdtfl w16du wp14">
   <w:numPicBullet w:numPicBulletId="0">
     <w:pict>
-      <v:rect id="_x0000_i1082" style="width:0;height:1.5pt" o:hralign="center" o:bullet="t" o:hrstd="t" o:hr="t" fillcolor="#a0a0a0" stroked="f"/>
+      <v:rect id="_x0000_i1031" style="width:0;height:1.5pt" o:hralign="center" o:bullet="t" o:hrstd="t" o:hr="t" fillcolor="#a0a0a0" stroked="f"/>
     </w:pict>
   </w:numPicBullet>
   <w:abstractNum w:abstractNumId="0" w15:restartNumberingAfterBreak="0">
@@ -3220,6 +4067,155 @@
     </w:lvl>
   </w:abstractNum>
   <w:abstractNum w:abstractNumId="3" w15:restartNumberingAfterBreak="0">
+    <w:nsid w:val="1E4619D8"/>
+    <w:multiLevelType w:val="multilevel"/>
+    <w:tmpl w:val="2DE29474"/>
+    <w:lvl w:ilvl="0">
+      <w:start w:val="1"/>
+      <w:numFmt w:val="bullet"/>
+      <w:lvlText w:val=""/>
+      <w:lvlJc w:val="left"/>
+      <w:pPr>
+        <w:tabs>
+          <w:tab w:val="num" w:pos="720"/>
+        </w:tabs>
+        <w:ind w:left="720" w:hanging="360"/>
+      </w:pPr>
+      <w:rPr>
+        <w:rFonts w:ascii="Symbol" w:hAnsi="Symbol" w:hint="default"/>
+        <w:sz w:val="20"/>
+      </w:rPr>
+    </w:lvl>
+    <w:lvl w:ilvl="1" w:tentative="1">
+      <w:start w:val="1"/>
+      <w:numFmt w:val="bullet"/>
+      <w:lvlText w:val="o"/>
+      <w:lvlJc w:val="left"/>
+      <w:pPr>
+        <w:tabs>
+          <w:tab w:val="num" w:pos="1440"/>
+        </w:tabs>
+        <w:ind w:left="1440" w:hanging="360"/>
+      </w:pPr>
+      <w:rPr>
+        <w:rFonts w:ascii="Courier New" w:hAnsi="Courier New" w:hint="default"/>
+        <w:sz w:val="20"/>
+      </w:rPr>
+    </w:lvl>
+    <w:lvl w:ilvl="2" w:tentative="1">
+      <w:start w:val="1"/>
+      <w:numFmt w:val="bullet"/>
+      <w:lvlText w:val=""/>
+      <w:lvlJc w:val="left"/>
+      <w:pPr>
+        <w:tabs>
+          <w:tab w:val="num" w:pos="2160"/>
+        </w:tabs>
+        <w:ind w:left="2160" w:hanging="360"/>
+      </w:pPr>
+      <w:rPr>
+        <w:rFonts w:ascii="Wingdings" w:hAnsi="Wingdings" w:hint="default"/>
+        <w:sz w:val="20"/>
+      </w:rPr>
+    </w:lvl>
+    <w:lvl w:ilvl="3" w:tentative="1">
+      <w:start w:val="1"/>
+      <w:numFmt w:val="bullet"/>
+      <w:lvlText w:val=""/>
+      <w:lvlJc w:val="left"/>
+      <w:pPr>
+        <w:tabs>
+          <w:tab w:val="num" w:pos="2880"/>
+        </w:tabs>
+        <w:ind w:left="2880" w:hanging="360"/>
+      </w:pPr>
+      <w:rPr>
+        <w:rFonts w:ascii="Wingdings" w:hAnsi="Wingdings" w:hint="default"/>
+        <w:sz w:val="20"/>
+      </w:rPr>
+    </w:lvl>
+    <w:lvl w:ilvl="4" w:tentative="1">
+      <w:start w:val="1"/>
+      <w:numFmt w:val="bullet"/>
+      <w:lvlText w:val=""/>
+      <w:lvlJc w:val="left"/>
+      <w:pPr>
+        <w:tabs>
+          <w:tab w:val="num" w:pos="3600"/>
+        </w:tabs>
+        <w:ind w:left="3600" w:hanging="360"/>
+      </w:pPr>
+      <w:rPr>
+        <w:rFonts w:ascii="Wingdings" w:hAnsi="Wingdings" w:hint="default"/>
+        <w:sz w:val="20"/>
+      </w:rPr>
+    </w:lvl>
+    <w:lvl w:ilvl="5" w:tentative="1">
+      <w:start w:val="1"/>
+      <w:numFmt w:val="bullet"/>
+      <w:lvlText w:val=""/>
+      <w:lvlJc w:val="left"/>
+      <w:pPr>
+        <w:tabs>
+          <w:tab w:val="num" w:pos="4320"/>
+        </w:tabs>
+        <w:ind w:left="4320" w:hanging="360"/>
+      </w:pPr>
+      <w:rPr>
+        <w:rFonts w:ascii="Wingdings" w:hAnsi="Wingdings" w:hint="default"/>
+        <w:sz w:val="20"/>
+      </w:rPr>
+    </w:lvl>
+    <w:lvl w:ilvl="6" w:tentative="1">
+      <w:start w:val="1"/>
+      <w:numFmt w:val="bullet"/>
+      <w:lvlText w:val=""/>
+      <w:lvlJc w:val="left"/>
+      <w:pPr>
+        <w:tabs>
+          <w:tab w:val="num" w:pos="5040"/>
+        </w:tabs>
+        <w:ind w:left="5040" w:hanging="360"/>
+      </w:pPr>
+      <w:rPr>
+        <w:rFonts w:ascii="Wingdings" w:hAnsi="Wingdings" w:hint="default"/>
+        <w:sz w:val="20"/>
+      </w:rPr>
+    </w:lvl>
+    <w:lvl w:ilvl="7" w:tentative="1">
+      <w:start w:val="1"/>
+      <w:numFmt w:val="bullet"/>
+      <w:lvlText w:val=""/>
+      <w:lvlJc w:val="left"/>
+      <w:pPr>
+        <w:tabs>
+          <w:tab w:val="num" w:pos="5760"/>
+        </w:tabs>
+        <w:ind w:left="5760" w:hanging="360"/>
+      </w:pPr>
+      <w:rPr>
+        <w:rFonts w:ascii="Wingdings" w:hAnsi="Wingdings" w:hint="default"/>
+        <w:sz w:val="20"/>
+      </w:rPr>
+    </w:lvl>
+    <w:lvl w:ilvl="8" w:tentative="1">
+      <w:start w:val="1"/>
+      <w:numFmt w:val="bullet"/>
+      <w:lvlText w:val=""/>
+      <w:lvlJc w:val="left"/>
+      <w:pPr>
+        <w:tabs>
+          <w:tab w:val="num" w:pos="6480"/>
+        </w:tabs>
+        <w:ind w:left="6480" w:hanging="360"/>
+      </w:pPr>
+      <w:rPr>
+        <w:rFonts w:ascii="Wingdings" w:hAnsi="Wingdings" w:hint="default"/>
+        <w:sz w:val="20"/>
+      </w:rPr>
+    </w:lvl>
+  </w:abstractNum>
+  <w:abstractNum w:abstractNumId="4" w15:restartNumberingAfterBreak="0">
     <w:nsid w:val="1F7869BC"/>
     <w:multiLevelType w:val="multilevel"/>
     <w:tmpl w:val="36D4B58A"/>
@@ -3336,7 +4332,7 @@
       </w:pPr>
     </w:lvl>
   </w:abstractNum>
-  <w:abstractNum w:abstractNumId="4" w15:restartNumberingAfterBreak="0">
+  <w:abstractNum w:abstractNumId="5" w15:restartNumberingAfterBreak="0">
     <w:nsid w:val="1FF077C5"/>
     <w:multiLevelType w:val="multilevel"/>
     <w:tmpl w:val="4834536C"/>
@@ -3485,7 +4481,454 @@
       </w:rPr>
     </w:lvl>
   </w:abstractNum>
-  <w:abstractNum w:abstractNumId="5" w15:restartNumberingAfterBreak="0">
+  <w:abstractNum w:abstractNumId="6" w15:restartNumberingAfterBreak="0">
+    <w:nsid w:val="28D76E43"/>
+    <w:multiLevelType w:val="multilevel"/>
+    <w:tmpl w:val="BE38F4AC"/>
+    <w:lvl w:ilvl="0">
+      <w:start w:val="1"/>
+      <w:numFmt w:val="bullet"/>
+      <w:lvlText w:val=""/>
+      <w:lvlJc w:val="left"/>
+      <w:pPr>
+        <w:tabs>
+          <w:tab w:val="num" w:pos="720"/>
+        </w:tabs>
+        <w:ind w:left="720" w:hanging="360"/>
+      </w:pPr>
+      <w:rPr>
+        <w:rFonts w:ascii="Symbol" w:hAnsi="Symbol" w:hint="default"/>
+        <w:sz w:val="20"/>
+      </w:rPr>
+    </w:lvl>
+    <w:lvl w:ilvl="1" w:tentative="1">
+      <w:start w:val="1"/>
+      <w:numFmt w:val="bullet"/>
+      <w:lvlText w:val="o"/>
+      <w:lvlJc w:val="left"/>
+      <w:pPr>
+        <w:tabs>
+          <w:tab w:val="num" w:pos="1440"/>
+        </w:tabs>
+        <w:ind w:left="1440" w:hanging="360"/>
+      </w:pPr>
+      <w:rPr>
+        <w:rFonts w:ascii="Courier New" w:hAnsi="Courier New" w:hint="default"/>
+        <w:sz w:val="20"/>
+      </w:rPr>
+    </w:lvl>
+    <w:lvl w:ilvl="2" w:tentative="1">
+      <w:start w:val="1"/>
+      <w:numFmt w:val="bullet"/>
+      <w:lvlText w:val=""/>
+      <w:lvlJc w:val="left"/>
+      <w:pPr>
+        <w:tabs>
+          <w:tab w:val="num" w:pos="2160"/>
+        </w:tabs>
+        <w:ind w:left="2160" w:hanging="360"/>
+      </w:pPr>
+      <w:rPr>
+        <w:rFonts w:ascii="Wingdings" w:hAnsi="Wingdings" w:hint="default"/>
+        <w:sz w:val="20"/>
+      </w:rPr>
+    </w:lvl>
+    <w:lvl w:ilvl="3" w:tentative="1">
+      <w:start w:val="1"/>
+      <w:numFmt w:val="bullet"/>
+      <w:lvlText w:val=""/>
+      <w:lvlJc w:val="left"/>
+      <w:pPr>
+        <w:tabs>
+          <w:tab w:val="num" w:pos="2880"/>
+        </w:tabs>
+        <w:ind w:left="2880" w:hanging="360"/>
+      </w:pPr>
+      <w:rPr>
+        <w:rFonts w:ascii="Wingdings" w:hAnsi="Wingdings" w:hint="default"/>
+        <w:sz w:val="20"/>
+      </w:rPr>
+    </w:lvl>
+    <w:lvl w:ilvl="4" w:tentative="1">
+      <w:start w:val="1"/>
+      <w:numFmt w:val="bullet"/>
+      <w:lvlText w:val=""/>
+      <w:lvlJc w:val="left"/>
+      <w:pPr>
+        <w:tabs>
+          <w:tab w:val="num" w:pos="3600"/>
+        </w:tabs>
+        <w:ind w:left="3600" w:hanging="360"/>
+      </w:pPr>
+      <w:rPr>
+        <w:rFonts w:ascii="Wingdings" w:hAnsi="Wingdings" w:hint="default"/>
+        <w:sz w:val="20"/>
+      </w:rPr>
+    </w:lvl>
+    <w:lvl w:ilvl="5" w:tentative="1">
+      <w:start w:val="1"/>
+      <w:numFmt w:val="bullet"/>
+      <w:lvlText w:val=""/>
+      <w:lvlJc w:val="left"/>
+      <w:pPr>
+        <w:tabs>
+          <w:tab w:val="num" w:pos="4320"/>
+        </w:tabs>
+        <w:ind w:left="4320" w:hanging="360"/>
+      </w:pPr>
+      <w:rPr>
+        <w:rFonts w:ascii="Wingdings" w:hAnsi="Wingdings" w:hint="default"/>
+        <w:sz w:val="20"/>
+      </w:rPr>
+    </w:lvl>
+    <w:lvl w:ilvl="6" w:tentative="1">
+      <w:start w:val="1"/>
+      <w:numFmt w:val="bullet"/>
+      <w:lvlText w:val=""/>
+      <w:lvlJc w:val="left"/>
+      <w:pPr>
+        <w:tabs>
+          <w:tab w:val="num" w:pos="5040"/>
+        </w:tabs>
+        <w:ind w:left="5040" w:hanging="360"/>
+      </w:pPr>
+      <w:rPr>
+        <w:rFonts w:ascii="Wingdings" w:hAnsi="Wingdings" w:hint="default"/>
+        <w:sz w:val="20"/>
+      </w:rPr>
+    </w:lvl>
+    <w:lvl w:ilvl="7" w:tentative="1">
+      <w:start w:val="1"/>
+      <w:numFmt w:val="bullet"/>
+      <w:lvlText w:val=""/>
+      <w:lvlJc w:val="left"/>
+      <w:pPr>
+        <w:tabs>
+          <w:tab w:val="num" w:pos="5760"/>
+        </w:tabs>
+        <w:ind w:left="5760" w:hanging="360"/>
+      </w:pPr>
+      <w:rPr>
+        <w:rFonts w:ascii="Wingdings" w:hAnsi="Wingdings" w:hint="default"/>
+        <w:sz w:val="20"/>
+      </w:rPr>
+    </w:lvl>
+    <w:lvl w:ilvl="8" w:tentative="1">
+      <w:start w:val="1"/>
+      <w:numFmt w:val="bullet"/>
+      <w:lvlText w:val=""/>
+      <w:lvlJc w:val="left"/>
+      <w:pPr>
+        <w:tabs>
+          <w:tab w:val="num" w:pos="6480"/>
+        </w:tabs>
+        <w:ind w:left="6480" w:hanging="360"/>
+      </w:pPr>
+      <w:rPr>
+        <w:rFonts w:ascii="Wingdings" w:hAnsi="Wingdings" w:hint="default"/>
+        <w:sz w:val="20"/>
+      </w:rPr>
+    </w:lvl>
+  </w:abstractNum>
+  <w:abstractNum w:abstractNumId="7" w15:restartNumberingAfterBreak="0">
+    <w:nsid w:val="338521FD"/>
+    <w:multiLevelType w:val="multilevel"/>
+    <w:tmpl w:val="3236AFD8"/>
+    <w:lvl w:ilvl="0">
+      <w:start w:val="1"/>
+      <w:numFmt w:val="bullet"/>
+      <w:lvlText w:val=""/>
+      <w:lvlJc w:val="left"/>
+      <w:pPr>
+        <w:tabs>
+          <w:tab w:val="num" w:pos="720"/>
+        </w:tabs>
+        <w:ind w:left="720" w:hanging="360"/>
+      </w:pPr>
+      <w:rPr>
+        <w:rFonts w:ascii="Symbol" w:hAnsi="Symbol" w:hint="default"/>
+        <w:sz w:val="20"/>
+      </w:rPr>
+    </w:lvl>
+    <w:lvl w:ilvl="1" w:tentative="1">
+      <w:start w:val="1"/>
+      <w:numFmt w:val="bullet"/>
+      <w:lvlText w:val="o"/>
+      <w:lvlJc w:val="left"/>
+      <w:pPr>
+        <w:tabs>
+          <w:tab w:val="num" w:pos="1440"/>
+        </w:tabs>
+        <w:ind w:left="1440" w:hanging="360"/>
+      </w:pPr>
+      <w:rPr>
+        <w:rFonts w:ascii="Courier New" w:hAnsi="Courier New" w:hint="default"/>
+        <w:sz w:val="20"/>
+      </w:rPr>
+    </w:lvl>
+    <w:lvl w:ilvl="2" w:tentative="1">
+      <w:start w:val="1"/>
+      <w:numFmt w:val="bullet"/>
+      <w:lvlText w:val=""/>
+      <w:lvlJc w:val="left"/>
+      <w:pPr>
+        <w:tabs>
+          <w:tab w:val="num" w:pos="2160"/>
+        </w:tabs>
+        <w:ind w:left="2160" w:hanging="360"/>
+      </w:pPr>
+      <w:rPr>
+        <w:rFonts w:ascii="Wingdings" w:hAnsi="Wingdings" w:hint="default"/>
+        <w:sz w:val="20"/>
+      </w:rPr>
+    </w:lvl>
+    <w:lvl w:ilvl="3" w:tentative="1">
+      <w:start w:val="1"/>
+      <w:numFmt w:val="bullet"/>
+      <w:lvlText w:val=""/>
+      <w:lvlJc w:val="left"/>
+      <w:pPr>
+        <w:tabs>
+          <w:tab w:val="num" w:pos="2880"/>
+        </w:tabs>
+        <w:ind w:left="2880" w:hanging="360"/>
+      </w:pPr>
+      <w:rPr>
+        <w:rFonts w:ascii="Wingdings" w:hAnsi="Wingdings" w:hint="default"/>
+        <w:sz w:val="20"/>
+      </w:rPr>
+    </w:lvl>
+    <w:lvl w:ilvl="4" w:tentative="1">
+      <w:start w:val="1"/>
+      <w:numFmt w:val="bullet"/>
+      <w:lvlText w:val=""/>
+      <w:lvlJc w:val="left"/>
+      <w:pPr>
+        <w:tabs>
+          <w:tab w:val="num" w:pos="3600"/>
+        </w:tabs>
+        <w:ind w:left="3600" w:hanging="360"/>
+      </w:pPr>
+      <w:rPr>
+        <w:rFonts w:ascii="Wingdings" w:hAnsi="Wingdings" w:hint="default"/>
+        <w:sz w:val="20"/>
+      </w:rPr>
+    </w:lvl>
+    <w:lvl w:ilvl="5" w:tentative="1">
+      <w:start w:val="1"/>
+      <w:numFmt w:val="bullet"/>
+      <w:lvlText w:val=""/>
+      <w:lvlJc w:val="left"/>
+      <w:pPr>
+        <w:tabs>
+          <w:tab w:val="num" w:pos="4320"/>
+        </w:tabs>
+        <w:ind w:left="4320" w:hanging="360"/>
+      </w:pPr>
+      <w:rPr>
+        <w:rFonts w:ascii="Wingdings" w:hAnsi="Wingdings" w:hint="default"/>
+        <w:sz w:val="20"/>
+      </w:rPr>
+    </w:lvl>
+    <w:lvl w:ilvl="6" w:tentative="1">
+      <w:start w:val="1"/>
+      <w:numFmt w:val="bullet"/>
+      <w:lvlText w:val=""/>
+      <w:lvlJc w:val="left"/>
+      <w:pPr>
+        <w:tabs>
+          <w:tab w:val="num" w:pos="5040"/>
+        </w:tabs>
+        <w:ind w:left="5040" w:hanging="360"/>
+      </w:pPr>
+      <w:rPr>
+        <w:rFonts w:ascii="Wingdings" w:hAnsi="Wingdings" w:hint="default"/>
+        <w:sz w:val="20"/>
+      </w:rPr>
+    </w:lvl>
+    <w:lvl w:ilvl="7" w:tentative="1">
+      <w:start w:val="1"/>
+      <w:numFmt w:val="bullet"/>
+      <w:lvlText w:val=""/>
+      <w:lvlJc w:val="left"/>
+      <w:pPr>
+        <w:tabs>
+          <w:tab w:val="num" w:pos="5760"/>
+        </w:tabs>
+        <w:ind w:left="5760" w:hanging="360"/>
+      </w:pPr>
+      <w:rPr>
+        <w:rFonts w:ascii="Wingdings" w:hAnsi="Wingdings" w:hint="default"/>
+        <w:sz w:val="20"/>
+      </w:rPr>
+    </w:lvl>
+    <w:lvl w:ilvl="8" w:tentative="1">
+      <w:start w:val="1"/>
+      <w:numFmt w:val="bullet"/>
+      <w:lvlText w:val=""/>
+      <w:lvlJc w:val="left"/>
+      <w:pPr>
+        <w:tabs>
+          <w:tab w:val="num" w:pos="6480"/>
+        </w:tabs>
+        <w:ind w:left="6480" w:hanging="360"/>
+      </w:pPr>
+      <w:rPr>
+        <w:rFonts w:ascii="Wingdings" w:hAnsi="Wingdings" w:hint="default"/>
+        <w:sz w:val="20"/>
+      </w:rPr>
+    </w:lvl>
+  </w:abstractNum>
+  <w:abstractNum w:abstractNumId="8" w15:restartNumberingAfterBreak="0">
+    <w:nsid w:val="34D17047"/>
+    <w:multiLevelType w:val="multilevel"/>
+    <w:tmpl w:val="5B2C2154"/>
+    <w:lvl w:ilvl="0">
+      <w:start w:val="1"/>
+      <w:numFmt w:val="bullet"/>
+      <w:lvlText w:val=""/>
+      <w:lvlJc w:val="left"/>
+      <w:pPr>
+        <w:tabs>
+          <w:tab w:val="num" w:pos="720"/>
+        </w:tabs>
+        <w:ind w:left="720" w:hanging="360"/>
+      </w:pPr>
+      <w:rPr>
+        <w:rFonts w:ascii="Symbol" w:hAnsi="Symbol" w:hint="default"/>
+        <w:sz w:val="20"/>
+      </w:rPr>
+    </w:lvl>
+    <w:lvl w:ilvl="1" w:tentative="1">
+      <w:start w:val="1"/>
+      <w:numFmt w:val="bullet"/>
+      <w:lvlText w:val="o"/>
+      <w:lvlJc w:val="left"/>
+      <w:pPr>
+        <w:tabs>
+          <w:tab w:val="num" w:pos="1440"/>
+        </w:tabs>
+        <w:ind w:left="1440" w:hanging="360"/>
+      </w:pPr>
+      <w:rPr>
+        <w:rFonts w:ascii="Courier New" w:hAnsi="Courier New" w:hint="default"/>
+        <w:sz w:val="20"/>
+      </w:rPr>
+    </w:lvl>
+    <w:lvl w:ilvl="2" w:tentative="1">
+      <w:start w:val="1"/>
+      <w:numFmt w:val="bullet"/>
+      <w:lvlText w:val=""/>
+      <w:lvlJc w:val="left"/>
+      <w:pPr>
+        <w:tabs>
+          <w:tab w:val="num" w:pos="2160"/>
+        </w:tabs>
+        <w:ind w:left="2160" w:hanging="360"/>
+      </w:pPr>
+      <w:rPr>
+        <w:rFonts w:ascii="Wingdings" w:hAnsi="Wingdings" w:hint="default"/>
+        <w:sz w:val="20"/>
+      </w:rPr>
+    </w:lvl>
+    <w:lvl w:ilvl="3" w:tentative="1">
+      <w:start w:val="1"/>
+      <w:numFmt w:val="bullet"/>
+      <w:lvlText w:val=""/>
+      <w:lvlJc w:val="left"/>
+      <w:pPr>
+        <w:tabs>
+          <w:tab w:val="num" w:pos="2880"/>
+        </w:tabs>
+        <w:ind w:left="2880" w:hanging="360"/>
+      </w:pPr>
+      <w:rPr>
+        <w:rFonts w:ascii="Wingdings" w:hAnsi="Wingdings" w:hint="default"/>
+        <w:sz w:val="20"/>
+      </w:rPr>
+    </w:lvl>
+    <w:lvl w:ilvl="4" w:tentative="1">
+      <w:start w:val="1"/>
+      <w:numFmt w:val="bullet"/>
+      <w:lvlText w:val=""/>
+      <w:lvlJc w:val="left"/>
+      <w:pPr>
+        <w:tabs>
+          <w:tab w:val="num" w:pos="3600"/>
+        </w:tabs>
+        <w:ind w:left="3600" w:hanging="360"/>
+      </w:pPr>
+      <w:rPr>
+        <w:rFonts w:ascii="Wingdings" w:hAnsi="Wingdings" w:hint="default"/>
+        <w:sz w:val="20"/>
+      </w:rPr>
+    </w:lvl>
+    <w:lvl w:ilvl="5" w:tentative="1">
+      <w:start w:val="1"/>
+      <w:numFmt w:val="bullet"/>
+      <w:lvlText w:val=""/>
+      <w:lvlJc w:val="left"/>
+      <w:pPr>
+        <w:tabs>
+          <w:tab w:val="num" w:pos="4320"/>
+        </w:tabs>
+        <w:ind w:left="4320" w:hanging="360"/>
+      </w:pPr>
+      <w:rPr>
+        <w:rFonts w:ascii="Wingdings" w:hAnsi="Wingdings" w:hint="default"/>
+        <w:sz w:val="20"/>
+      </w:rPr>
+    </w:lvl>
+    <w:lvl w:ilvl="6" w:tentative="1">
+      <w:start w:val="1"/>
+      <w:numFmt w:val="bullet"/>
+      <w:lvlText w:val=""/>
+      <w:lvlJc w:val="left"/>
+      <w:pPr>
+        <w:tabs>
+          <w:tab w:val="num" w:pos="5040"/>
+        </w:tabs>
+        <w:ind w:left="5040" w:hanging="360"/>
+      </w:pPr>
+      <w:rPr>
+        <w:rFonts w:ascii="Wingdings" w:hAnsi="Wingdings" w:hint="default"/>
+        <w:sz w:val="20"/>
+      </w:rPr>
+    </w:lvl>
+    <w:lvl w:ilvl="7" w:tentative="1">
+      <w:start w:val="1"/>
+      <w:numFmt w:val="bullet"/>
+      <w:lvlText w:val=""/>
+      <w:lvlJc w:val="left"/>
+      <w:pPr>
+        <w:tabs>
+          <w:tab w:val="num" w:pos="5760"/>
+        </w:tabs>
+        <w:ind w:left="5760" w:hanging="360"/>
+      </w:pPr>
+      <w:rPr>
+        <w:rFonts w:ascii="Wingdings" w:hAnsi="Wingdings" w:hint="default"/>
+        <w:sz w:val="20"/>
+      </w:rPr>
+    </w:lvl>
+    <w:lvl w:ilvl="8" w:tentative="1">
+      <w:start w:val="1"/>
+      <w:numFmt w:val="bullet"/>
+      <w:lvlText w:val=""/>
+      <w:lvlJc w:val="left"/>
+      <w:pPr>
+        <w:tabs>
+          <w:tab w:val="num" w:pos="6480"/>
+        </w:tabs>
+        <w:ind w:left="6480" w:hanging="360"/>
+      </w:pPr>
+      <w:rPr>
+        <w:rFonts w:ascii="Wingdings" w:hAnsi="Wingdings" w:hint="default"/>
+        <w:sz w:val="20"/>
+      </w:rPr>
+    </w:lvl>
+  </w:abstractNum>
+  <w:abstractNum w:abstractNumId="9" w15:restartNumberingAfterBreak="0">
     <w:nsid w:val="376310D1"/>
     <w:multiLevelType w:val="hybridMultilevel"/>
     <w:tmpl w:val="ABB4AFAC"/>
@@ -3598,7 +5041,7 @@
       </w:rPr>
     </w:lvl>
   </w:abstractNum>
-  <w:abstractNum w:abstractNumId="6" w15:restartNumberingAfterBreak="0">
+  <w:abstractNum w:abstractNumId="10" w15:restartNumberingAfterBreak="0">
     <w:nsid w:val="37A27DD4"/>
     <w:multiLevelType w:val="multilevel"/>
     <w:tmpl w:val="131C5C76"/>
@@ -3747,7 +5190,7 @@
       </w:rPr>
     </w:lvl>
   </w:abstractNum>
-  <w:abstractNum w:abstractNumId="7" w15:restartNumberingAfterBreak="0">
+  <w:abstractNum w:abstractNumId="11" w15:restartNumberingAfterBreak="0">
     <w:nsid w:val="3B237039"/>
     <w:multiLevelType w:val="multilevel"/>
     <w:tmpl w:val="FAA2BC9A"/>
@@ -3896,7 +5339,7 @@
       </w:rPr>
     </w:lvl>
   </w:abstractNum>
-  <w:abstractNum w:abstractNumId="8" w15:restartNumberingAfterBreak="0">
+  <w:abstractNum w:abstractNumId="12" w15:restartNumberingAfterBreak="0">
     <w:nsid w:val="3F3814F4"/>
     <w:multiLevelType w:val="multilevel"/>
     <w:tmpl w:val="0AEEB852"/>
@@ -4045,7 +5488,156 @@
       </w:rPr>
     </w:lvl>
   </w:abstractNum>
-  <w:abstractNum w:abstractNumId="9" w15:restartNumberingAfterBreak="0">
+  <w:abstractNum w:abstractNumId="13" w15:restartNumberingAfterBreak="0">
+    <w:nsid w:val="4C0058A4"/>
+    <w:multiLevelType w:val="multilevel"/>
+    <w:tmpl w:val="AE904A74"/>
+    <w:lvl w:ilvl="0">
+      <w:start w:val="1"/>
+      <w:numFmt w:val="bullet"/>
+      <w:lvlText w:val=""/>
+      <w:lvlJc w:val="left"/>
+      <w:pPr>
+        <w:tabs>
+          <w:tab w:val="num" w:pos="720"/>
+        </w:tabs>
+        <w:ind w:left="720" w:hanging="360"/>
+      </w:pPr>
+      <w:rPr>
+        <w:rFonts w:ascii="Symbol" w:hAnsi="Symbol" w:hint="default"/>
+        <w:sz w:val="20"/>
+      </w:rPr>
+    </w:lvl>
+    <w:lvl w:ilvl="1">
+      <w:start w:val="1"/>
+      <w:numFmt w:val="bullet"/>
+      <w:lvlText w:val="o"/>
+      <w:lvlJc w:val="left"/>
+      <w:pPr>
+        <w:tabs>
+          <w:tab w:val="num" w:pos="1440"/>
+        </w:tabs>
+        <w:ind w:left="1440" w:hanging="360"/>
+      </w:pPr>
+      <w:rPr>
+        <w:rFonts w:ascii="Courier New" w:hAnsi="Courier New" w:hint="default"/>
+        <w:sz w:val="20"/>
+      </w:rPr>
+    </w:lvl>
+    <w:lvl w:ilvl="2" w:tentative="1">
+      <w:start w:val="1"/>
+      <w:numFmt w:val="bullet"/>
+      <w:lvlText w:val=""/>
+      <w:lvlJc w:val="left"/>
+      <w:pPr>
+        <w:tabs>
+          <w:tab w:val="num" w:pos="2160"/>
+        </w:tabs>
+        <w:ind w:left="2160" w:hanging="360"/>
+      </w:pPr>
+      <w:rPr>
+        <w:rFonts w:ascii="Wingdings" w:hAnsi="Wingdings" w:hint="default"/>
+        <w:sz w:val="20"/>
+      </w:rPr>
+    </w:lvl>
+    <w:lvl w:ilvl="3" w:tentative="1">
+      <w:start w:val="1"/>
+      <w:numFmt w:val="bullet"/>
+      <w:lvlText w:val=""/>
+      <w:lvlJc w:val="left"/>
+      <w:pPr>
+        <w:tabs>
+          <w:tab w:val="num" w:pos="2880"/>
+        </w:tabs>
+        <w:ind w:left="2880" w:hanging="360"/>
+      </w:pPr>
+      <w:rPr>
+        <w:rFonts w:ascii="Wingdings" w:hAnsi="Wingdings" w:hint="default"/>
+        <w:sz w:val="20"/>
+      </w:rPr>
+    </w:lvl>
+    <w:lvl w:ilvl="4" w:tentative="1">
+      <w:start w:val="1"/>
+      <w:numFmt w:val="bullet"/>
+      <w:lvlText w:val=""/>
+      <w:lvlJc w:val="left"/>
+      <w:pPr>
+        <w:tabs>
+          <w:tab w:val="num" w:pos="3600"/>
+        </w:tabs>
+        <w:ind w:left="3600" w:hanging="360"/>
+      </w:pPr>
+      <w:rPr>
+        <w:rFonts w:ascii="Wingdings" w:hAnsi="Wingdings" w:hint="default"/>
+        <w:sz w:val="20"/>
+      </w:rPr>
+    </w:lvl>
+    <w:lvl w:ilvl="5" w:tentative="1">
+      <w:start w:val="1"/>
+      <w:numFmt w:val="bullet"/>
+      <w:lvlText w:val=""/>
+      <w:lvlJc w:val="left"/>
+      <w:pPr>
+        <w:tabs>
+          <w:tab w:val="num" w:pos="4320"/>
+        </w:tabs>
+        <w:ind w:left="4320" w:hanging="360"/>
+      </w:pPr>
+      <w:rPr>
+        <w:rFonts w:ascii="Wingdings" w:hAnsi="Wingdings" w:hint="default"/>
+        <w:sz w:val="20"/>
+      </w:rPr>
+    </w:lvl>
+    <w:lvl w:ilvl="6" w:tentative="1">
+      <w:start w:val="1"/>
+      <w:numFmt w:val="bullet"/>
+      <w:lvlText w:val=""/>
+      <w:lvlJc w:val="left"/>
+      <w:pPr>
+        <w:tabs>
+          <w:tab w:val="num" w:pos="5040"/>
+        </w:tabs>
+        <w:ind w:left="5040" w:hanging="360"/>
+      </w:pPr>
+      <w:rPr>
+        <w:rFonts w:ascii="Wingdings" w:hAnsi="Wingdings" w:hint="default"/>
+        <w:sz w:val="20"/>
+      </w:rPr>
+    </w:lvl>
+    <w:lvl w:ilvl="7" w:tentative="1">
+      <w:start w:val="1"/>
+      <w:numFmt w:val="bullet"/>
+      <w:lvlText w:val=""/>
+      <w:lvlJc w:val="left"/>
+      <w:pPr>
+        <w:tabs>
+          <w:tab w:val="num" w:pos="5760"/>
+        </w:tabs>
+        <w:ind w:left="5760" w:hanging="360"/>
+      </w:pPr>
+      <w:rPr>
+        <w:rFonts w:ascii="Wingdings" w:hAnsi="Wingdings" w:hint="default"/>
+        <w:sz w:val="20"/>
+      </w:rPr>
+    </w:lvl>
+    <w:lvl w:ilvl="8" w:tentative="1">
+      <w:start w:val="1"/>
+      <w:numFmt w:val="bullet"/>
+      <w:lvlText w:val=""/>
+      <w:lvlJc w:val="left"/>
+      <w:pPr>
+        <w:tabs>
+          <w:tab w:val="num" w:pos="6480"/>
+        </w:tabs>
+        <w:ind w:left="6480" w:hanging="360"/>
+      </w:pPr>
+      <w:rPr>
+        <w:rFonts w:ascii="Wingdings" w:hAnsi="Wingdings" w:hint="default"/>
+        <w:sz w:val="20"/>
+      </w:rPr>
+    </w:lvl>
+  </w:abstractNum>
+  <w:abstractNum w:abstractNumId="14" w15:restartNumberingAfterBreak="0">
     <w:nsid w:val="58AB6E11"/>
     <w:multiLevelType w:val="hybridMultilevel"/>
     <w:tmpl w:val="C72A2B92"/>
@@ -4131,7 +5723,7 @@
       </w:pPr>
     </w:lvl>
   </w:abstractNum>
-  <w:abstractNum w:abstractNumId="10" w15:restartNumberingAfterBreak="0">
+  <w:abstractNum w:abstractNumId="15" w15:restartNumberingAfterBreak="0">
     <w:nsid w:val="59ED1321"/>
     <w:multiLevelType w:val="multilevel"/>
     <w:tmpl w:val="19D20684"/>
@@ -4244,7 +5836,7 @@
       </w:pPr>
     </w:lvl>
   </w:abstractNum>
-  <w:abstractNum w:abstractNumId="11" w15:restartNumberingAfterBreak="0">
+  <w:abstractNum w:abstractNumId="16" w15:restartNumberingAfterBreak="0">
     <w:nsid w:val="5F71480E"/>
     <w:multiLevelType w:val="multilevel"/>
     <w:tmpl w:val="2DB4A540"/>
@@ -4393,7 +5985,7 @@
       </w:rPr>
     </w:lvl>
   </w:abstractNum>
-  <w:abstractNum w:abstractNumId="12" w15:restartNumberingAfterBreak="0">
+  <w:abstractNum w:abstractNumId="17" w15:restartNumberingAfterBreak="0">
     <w:nsid w:val="61E97CC2"/>
     <w:multiLevelType w:val="multilevel"/>
     <w:tmpl w:val="DCC63A9A"/>
@@ -4542,7 +6134,156 @@
       </w:rPr>
     </w:lvl>
   </w:abstractNum>
-  <w:abstractNum w:abstractNumId="13" w15:restartNumberingAfterBreak="0">
+  <w:abstractNum w:abstractNumId="18" w15:restartNumberingAfterBreak="0">
+    <w:nsid w:val="64A73A2E"/>
+    <w:multiLevelType w:val="multilevel"/>
+    <w:tmpl w:val="8CAE81A0"/>
+    <w:lvl w:ilvl="0">
+      <w:start w:val="1"/>
+      <w:numFmt w:val="bullet"/>
+      <w:lvlText w:val=""/>
+      <w:lvlJc w:val="left"/>
+      <w:pPr>
+        <w:tabs>
+          <w:tab w:val="num" w:pos="720"/>
+        </w:tabs>
+        <w:ind w:left="720" w:hanging="360"/>
+      </w:pPr>
+      <w:rPr>
+        <w:rFonts w:ascii="Symbol" w:hAnsi="Symbol" w:hint="default"/>
+        <w:sz w:val="20"/>
+      </w:rPr>
+    </w:lvl>
+    <w:lvl w:ilvl="1" w:tentative="1">
+      <w:start w:val="1"/>
+      <w:numFmt w:val="bullet"/>
+      <w:lvlText w:val="o"/>
+      <w:lvlJc w:val="left"/>
+      <w:pPr>
+        <w:tabs>
+          <w:tab w:val="num" w:pos="1440"/>
+        </w:tabs>
+        <w:ind w:left="1440" w:hanging="360"/>
+      </w:pPr>
+      <w:rPr>
+        <w:rFonts w:ascii="Courier New" w:hAnsi="Courier New" w:hint="default"/>
+        <w:sz w:val="20"/>
+      </w:rPr>
+    </w:lvl>
+    <w:lvl w:ilvl="2" w:tentative="1">
+      <w:start w:val="1"/>
+      <w:numFmt w:val="bullet"/>
+      <w:lvlText w:val=""/>
+      <w:lvlJc w:val="left"/>
+      <w:pPr>
+        <w:tabs>
+          <w:tab w:val="num" w:pos="2160"/>
+        </w:tabs>
+        <w:ind w:left="2160" w:hanging="360"/>
+      </w:pPr>
+      <w:rPr>
+        <w:rFonts w:ascii="Wingdings" w:hAnsi="Wingdings" w:hint="default"/>
+        <w:sz w:val="20"/>
+      </w:rPr>
+    </w:lvl>
+    <w:lvl w:ilvl="3" w:tentative="1">
+      <w:start w:val="1"/>
+      <w:numFmt w:val="bullet"/>
+      <w:lvlText w:val=""/>
+      <w:lvlJc w:val="left"/>
+      <w:pPr>
+        <w:tabs>
+          <w:tab w:val="num" w:pos="2880"/>
+        </w:tabs>
+        <w:ind w:left="2880" w:hanging="360"/>
+      </w:pPr>
+      <w:rPr>
+        <w:rFonts w:ascii="Wingdings" w:hAnsi="Wingdings" w:hint="default"/>
+        <w:sz w:val="20"/>
+      </w:rPr>
+    </w:lvl>
+    <w:lvl w:ilvl="4" w:tentative="1">
+      <w:start w:val="1"/>
+      <w:numFmt w:val="bullet"/>
+      <w:lvlText w:val=""/>
+      <w:lvlJc w:val="left"/>
+      <w:pPr>
+        <w:tabs>
+          <w:tab w:val="num" w:pos="3600"/>
+        </w:tabs>
+        <w:ind w:left="3600" w:hanging="360"/>
+      </w:pPr>
+      <w:rPr>
+        <w:rFonts w:ascii="Wingdings" w:hAnsi="Wingdings" w:hint="default"/>
+        <w:sz w:val="20"/>
+      </w:rPr>
+    </w:lvl>
+    <w:lvl w:ilvl="5" w:tentative="1">
+      <w:start w:val="1"/>
+      <w:numFmt w:val="bullet"/>
+      <w:lvlText w:val=""/>
+      <w:lvlJc w:val="left"/>
+      <w:pPr>
+        <w:tabs>
+          <w:tab w:val="num" w:pos="4320"/>
+        </w:tabs>
+        <w:ind w:left="4320" w:hanging="360"/>
+      </w:pPr>
+      <w:rPr>
+        <w:rFonts w:ascii="Wingdings" w:hAnsi="Wingdings" w:hint="default"/>
+        <w:sz w:val="20"/>
+      </w:rPr>
+    </w:lvl>
+    <w:lvl w:ilvl="6" w:tentative="1">
+      <w:start w:val="1"/>
+      <w:numFmt w:val="bullet"/>
+      <w:lvlText w:val=""/>
+      <w:lvlJc w:val="left"/>
+      <w:pPr>
+        <w:tabs>
+          <w:tab w:val="num" w:pos="5040"/>
+        </w:tabs>
+        <w:ind w:left="5040" w:hanging="360"/>
+      </w:pPr>
+      <w:rPr>
+        <w:rFonts w:ascii="Wingdings" w:hAnsi="Wingdings" w:hint="default"/>
+        <w:sz w:val="20"/>
+      </w:rPr>
+    </w:lvl>
+    <w:lvl w:ilvl="7" w:tentative="1">
+      <w:start w:val="1"/>
+      <w:numFmt w:val="bullet"/>
+      <w:lvlText w:val=""/>
+      <w:lvlJc w:val="left"/>
+      <w:pPr>
+        <w:tabs>
+          <w:tab w:val="num" w:pos="5760"/>
+        </w:tabs>
+        <w:ind w:left="5760" w:hanging="360"/>
+      </w:pPr>
+      <w:rPr>
+        <w:rFonts w:ascii="Wingdings" w:hAnsi="Wingdings" w:hint="default"/>
+        <w:sz w:val="20"/>
+      </w:rPr>
+    </w:lvl>
+    <w:lvl w:ilvl="8" w:tentative="1">
+      <w:start w:val="1"/>
+      <w:numFmt w:val="bullet"/>
+      <w:lvlText w:val=""/>
+      <w:lvlJc w:val="left"/>
+      <w:pPr>
+        <w:tabs>
+          <w:tab w:val="num" w:pos="6480"/>
+        </w:tabs>
+        <w:ind w:left="6480" w:hanging="360"/>
+      </w:pPr>
+      <w:rPr>
+        <w:rFonts w:ascii="Wingdings" w:hAnsi="Wingdings" w:hint="default"/>
+        <w:sz w:val="20"/>
+      </w:rPr>
+    </w:lvl>
+  </w:abstractNum>
+  <w:abstractNum w:abstractNumId="19" w15:restartNumberingAfterBreak="0">
     <w:nsid w:val="67F453AD"/>
     <w:multiLevelType w:val="multilevel"/>
     <w:tmpl w:val="DC0A176C"/>
@@ -4691,7 +6432,7 @@
       </w:rPr>
     </w:lvl>
   </w:abstractNum>
-  <w:abstractNum w:abstractNumId="14" w15:restartNumberingAfterBreak="0">
+  <w:abstractNum w:abstractNumId="20" w15:restartNumberingAfterBreak="0">
     <w:nsid w:val="741C1D1E"/>
     <w:multiLevelType w:val="multilevel"/>
     <w:tmpl w:val="736C88C6"/>
@@ -4840,7 +6581,7 @@
       </w:rPr>
     </w:lvl>
   </w:abstractNum>
-  <w:abstractNum w:abstractNumId="15" w15:restartNumberingAfterBreak="0">
+  <w:abstractNum w:abstractNumId="21" w15:restartNumberingAfterBreak="0">
     <w:nsid w:val="77596E97"/>
     <w:multiLevelType w:val="multilevel"/>
     <w:tmpl w:val="DDB40682"/>
@@ -4989,7 +6730,7 @@
       </w:rPr>
     </w:lvl>
   </w:abstractNum>
-  <w:abstractNum w:abstractNumId="16" w15:restartNumberingAfterBreak="0">
+  <w:abstractNum w:abstractNumId="22" w15:restartNumberingAfterBreak="0">
     <w:nsid w:val="7C7F7779"/>
     <w:multiLevelType w:val="multilevel"/>
     <w:tmpl w:val="67547B92"/>
@@ -5138,7 +6879,156 @@
       </w:rPr>
     </w:lvl>
   </w:abstractNum>
-  <w:abstractNum w:abstractNumId="17" w15:restartNumberingAfterBreak="0">
+  <w:abstractNum w:abstractNumId="23" w15:restartNumberingAfterBreak="0">
+    <w:nsid w:val="7F1177F9"/>
+    <w:multiLevelType w:val="multilevel"/>
+    <w:tmpl w:val="CC6E107A"/>
+    <w:lvl w:ilvl="0">
+      <w:start w:val="1"/>
+      <w:numFmt w:val="bullet"/>
+      <w:lvlText w:val=""/>
+      <w:lvlJc w:val="left"/>
+      <w:pPr>
+        <w:tabs>
+          <w:tab w:val="num" w:pos="720"/>
+        </w:tabs>
+        <w:ind w:left="720" w:hanging="360"/>
+      </w:pPr>
+      <w:rPr>
+        <w:rFonts w:ascii="Symbol" w:hAnsi="Symbol" w:hint="default"/>
+        <w:sz w:val="20"/>
+      </w:rPr>
+    </w:lvl>
+    <w:lvl w:ilvl="1" w:tentative="1">
+      <w:start w:val="1"/>
+      <w:numFmt w:val="bullet"/>
+      <w:lvlText w:val="o"/>
+      <w:lvlJc w:val="left"/>
+      <w:pPr>
+        <w:tabs>
+          <w:tab w:val="num" w:pos="1440"/>
+        </w:tabs>
+        <w:ind w:left="1440" w:hanging="360"/>
+      </w:pPr>
+      <w:rPr>
+        <w:rFonts w:ascii="Courier New" w:hAnsi="Courier New" w:hint="default"/>
+        <w:sz w:val="20"/>
+      </w:rPr>
+    </w:lvl>
+    <w:lvl w:ilvl="2" w:tentative="1">
+      <w:start w:val="1"/>
+      <w:numFmt w:val="bullet"/>
+      <w:lvlText w:val=""/>
+      <w:lvlJc w:val="left"/>
+      <w:pPr>
+        <w:tabs>
+          <w:tab w:val="num" w:pos="2160"/>
+        </w:tabs>
+        <w:ind w:left="2160" w:hanging="360"/>
+      </w:pPr>
+      <w:rPr>
+        <w:rFonts w:ascii="Wingdings" w:hAnsi="Wingdings" w:hint="default"/>
+        <w:sz w:val="20"/>
+      </w:rPr>
+    </w:lvl>
+    <w:lvl w:ilvl="3" w:tentative="1">
+      <w:start w:val="1"/>
+      <w:numFmt w:val="bullet"/>
+      <w:lvlText w:val=""/>
+      <w:lvlJc w:val="left"/>
+      <w:pPr>
+        <w:tabs>
+          <w:tab w:val="num" w:pos="2880"/>
+        </w:tabs>
+        <w:ind w:left="2880" w:hanging="360"/>
+      </w:pPr>
+      <w:rPr>
+        <w:rFonts w:ascii="Wingdings" w:hAnsi="Wingdings" w:hint="default"/>
+        <w:sz w:val="20"/>
+      </w:rPr>
+    </w:lvl>
+    <w:lvl w:ilvl="4" w:tentative="1">
+      <w:start w:val="1"/>
+      <w:numFmt w:val="bullet"/>
+      <w:lvlText w:val=""/>
+      <w:lvlJc w:val="left"/>
+      <w:pPr>
+        <w:tabs>
+          <w:tab w:val="num" w:pos="3600"/>
+        </w:tabs>
+        <w:ind w:left="3600" w:hanging="360"/>
+      </w:pPr>
+      <w:rPr>
+        <w:rFonts w:ascii="Wingdings" w:hAnsi="Wingdings" w:hint="default"/>
+        <w:sz w:val="20"/>
+      </w:rPr>
+    </w:lvl>
+    <w:lvl w:ilvl="5" w:tentative="1">
+      <w:start w:val="1"/>
+      <w:numFmt w:val="bullet"/>
+      <w:lvlText w:val=""/>
+      <w:lvlJc w:val="left"/>
+      <w:pPr>
+        <w:tabs>
+          <w:tab w:val="num" w:pos="4320"/>
+        </w:tabs>
+        <w:ind w:left="4320" w:hanging="360"/>
+      </w:pPr>
+      <w:rPr>
+        <w:rFonts w:ascii="Wingdings" w:hAnsi="Wingdings" w:hint="default"/>
+        <w:sz w:val="20"/>
+      </w:rPr>
+    </w:lvl>
+    <w:lvl w:ilvl="6" w:tentative="1">
+      <w:start w:val="1"/>
+      <w:numFmt w:val="bullet"/>
+      <w:lvlText w:val=""/>
+      <w:lvlJc w:val="left"/>
+      <w:pPr>
+        <w:tabs>
+          <w:tab w:val="num" w:pos="5040"/>
+        </w:tabs>
+        <w:ind w:left="5040" w:hanging="360"/>
+      </w:pPr>
+      <w:rPr>
+        <w:rFonts w:ascii="Wingdings" w:hAnsi="Wingdings" w:hint="default"/>
+        <w:sz w:val="20"/>
+      </w:rPr>
+    </w:lvl>
+    <w:lvl w:ilvl="7" w:tentative="1">
+      <w:start w:val="1"/>
+      <w:numFmt w:val="bullet"/>
+      <w:lvlText w:val=""/>
+      <w:lvlJc w:val="left"/>
+      <w:pPr>
+        <w:tabs>
+          <w:tab w:val="num" w:pos="5760"/>
+        </w:tabs>
+        <w:ind w:left="5760" w:hanging="360"/>
+      </w:pPr>
+      <w:rPr>
+        <w:rFonts w:ascii="Wingdings" w:hAnsi="Wingdings" w:hint="default"/>
+        <w:sz w:val="20"/>
+      </w:rPr>
+    </w:lvl>
+    <w:lvl w:ilvl="8" w:tentative="1">
+      <w:start w:val="1"/>
+      <w:numFmt w:val="bullet"/>
+      <w:lvlText w:val=""/>
+      <w:lvlJc w:val="left"/>
+      <w:pPr>
+        <w:tabs>
+          <w:tab w:val="num" w:pos="6480"/>
+        </w:tabs>
+        <w:ind w:left="6480" w:hanging="360"/>
+      </w:pPr>
+      <w:rPr>
+        <w:rFonts w:ascii="Wingdings" w:hAnsi="Wingdings" w:hint="default"/>
+        <w:sz w:val="20"/>
+      </w:rPr>
+    </w:lvl>
+  </w:abstractNum>
+  <w:abstractNum w:abstractNumId="24" w15:restartNumberingAfterBreak="0">
     <w:nsid w:val="7F1E04F4"/>
     <w:multiLevelType w:val="multilevel"/>
     <w:tmpl w:val="519AE8A2"/>
@@ -5288,58 +7178,79 @@
     </w:lvl>
   </w:abstractNum>
   <w:num w:numId="1" w16cid:durableId="1897005859">
-    <w:abstractNumId w:val="7"/>
+    <w:abstractNumId w:val="11"/>
   </w:num>
   <w:num w:numId="2" w16cid:durableId="95097276">
-    <w:abstractNumId w:val="3"/>
+    <w:abstractNumId w:val="4"/>
   </w:num>
   <w:num w:numId="3" w16cid:durableId="336613211">
     <w:abstractNumId w:val="1"/>
   </w:num>
   <w:num w:numId="4" w16cid:durableId="2098867385">
-    <w:abstractNumId w:val="11"/>
+    <w:abstractNumId w:val="16"/>
   </w:num>
   <w:num w:numId="5" w16cid:durableId="1925800701">
-    <w:abstractNumId w:val="9"/>
+    <w:abstractNumId w:val="14"/>
   </w:num>
   <w:num w:numId="6" w16cid:durableId="8796122">
-    <w:abstractNumId w:val="15"/>
+    <w:abstractNumId w:val="21"/>
   </w:num>
   <w:num w:numId="7" w16cid:durableId="1095319343">
+    <w:abstractNumId w:val="17"/>
+  </w:num>
+  <w:num w:numId="8" w16cid:durableId="1232501501">
+    <w:abstractNumId w:val="10"/>
+  </w:num>
+  <w:num w:numId="9" w16cid:durableId="1637251289">
+    <w:abstractNumId w:val="5"/>
+  </w:num>
+  <w:num w:numId="10" w16cid:durableId="1762723948">
+    <w:abstractNumId w:val="19"/>
+  </w:num>
+  <w:num w:numId="11" w16cid:durableId="1673987826">
     <w:abstractNumId w:val="12"/>
   </w:num>
-  <w:num w:numId="8" w16cid:durableId="1232501501">
-    <w:abstractNumId w:val="6"/>
-  </w:num>
-  <w:num w:numId="9" w16cid:durableId="1637251289">
-    <w:abstractNumId w:val="4"/>
-  </w:num>
-  <w:num w:numId="10" w16cid:durableId="1762723948">
-    <w:abstractNumId w:val="13"/>
-  </w:num>
-  <w:num w:numId="11" w16cid:durableId="1673987826">
-    <w:abstractNumId w:val="8"/>
-  </w:num>
   <w:num w:numId="12" w16cid:durableId="733549876">
-    <w:abstractNumId w:val="10"/>
+    <w:abstractNumId w:val="15"/>
   </w:num>
   <w:num w:numId="13" w16cid:durableId="458188806">
     <w:abstractNumId w:val="0"/>
   </w:num>
   <w:num w:numId="14" w16cid:durableId="1044906794">
-    <w:abstractNumId w:val="14"/>
+    <w:abstractNumId w:val="20"/>
   </w:num>
   <w:num w:numId="15" w16cid:durableId="615599359">
-    <w:abstractNumId w:val="17"/>
+    <w:abstractNumId w:val="24"/>
   </w:num>
   <w:num w:numId="16" w16cid:durableId="163131538">
     <w:abstractNumId w:val="2"/>
   </w:num>
   <w:num w:numId="17" w16cid:durableId="2102289250">
-    <w:abstractNumId w:val="16"/>
+    <w:abstractNumId w:val="22"/>
   </w:num>
   <w:num w:numId="18" w16cid:durableId="1290013310">
-    <w:abstractNumId w:val="5"/>
+    <w:abstractNumId w:val="9"/>
+  </w:num>
+  <w:num w:numId="19" w16cid:durableId="1781951576">
+    <w:abstractNumId w:val="13"/>
+  </w:num>
+  <w:num w:numId="20" w16cid:durableId="1862743897">
+    <w:abstractNumId w:val="8"/>
+  </w:num>
+  <w:num w:numId="21" w16cid:durableId="1728722598">
+    <w:abstractNumId w:val="3"/>
+  </w:num>
+  <w:num w:numId="22" w16cid:durableId="1025639865">
+    <w:abstractNumId w:val="7"/>
+  </w:num>
+  <w:num w:numId="23" w16cid:durableId="77137996">
+    <w:abstractNumId w:val="6"/>
+  </w:num>
+  <w:num w:numId="24" w16cid:durableId="1051346387">
+    <w:abstractNumId w:val="23"/>
+  </w:num>
+  <w:num w:numId="25" w16cid:durableId="763650671">
+    <w:abstractNumId w:val="18"/>
   </w:num>
 </w:numbering>
 </file>

</xml_diff>